<commit_message>
modified file Perintah Linux.docx
</commit_message>
<xml_diff>
--- a/Linux/PERINTAH LINUX.docx
+++ b/Linux/PERINTAH LINUX.docx
@@ -4568,102 +4568,155 @@
         </w:rPr>
         <w:t>systemctl restart bluetooth : digunakan untuk merestart layanan Bluetooth pada sistem Linux.</w:t>
       </w:r>
+    </w:p>
+    <w:p>
+      <w:pPr>
+        <w:keepNext w:val="0"/>
+        <w:keepLines w:val="0"/>
+        <w:pageBreakBefore w:val="0"/>
+        <w:widowControl/>
+        <w:numPr>
+          <w:ilvl w:val="0"/>
+          <w:numId w:val="1"/>
+        </w:numPr>
+        <w:tabs>
+          <w:tab w:val="clear" w:pos="425"/>
+        </w:tabs>
+        <w:kinsoku/>
+        <w:wordWrap/>
+        <w:overflowPunct/>
+        <w:topLinePunct w:val="0"/>
+        <w:autoSpaceDE/>
+        <w:autoSpaceDN/>
+        <w:bidi w:val="0"/>
+        <w:adjustRightInd w:val="0"/>
+        <w:snapToGrid/>
+        <w:spacing w:line="360" w:lineRule="auto"/>
+        <w:ind w:left="425" w:leftChars="0" w:hanging="425" w:firstLineChars="0"/>
+        <w:jc w:val="both"/>
+        <w:textAlignment w:val="auto"/>
+        <w:rPr>
+          <w:rFonts w:hint="default" w:ascii="Times New Roman" w:hAnsi="Times New Roman" w:cs="Times New Roman"/>
+          <w:sz w:val="24"/>
+          <w:szCs w:val="24"/>
+          <w:lang w:val="en-US"/>
+        </w:rPr>
+      </w:pPr>
+      <w:r>
+        <w:rPr>
+          <w:rFonts w:hint="default" w:ascii="Times New Roman" w:hAnsi="Times New Roman" w:cs="Times New Roman"/>
+          <w:sz w:val="24"/>
+          <w:szCs w:val="24"/>
+          <w:lang w:val="en-US"/>
+        </w:rPr>
+        <w:t xml:space="preserve">Ls -la : digunakan untuk menampilkan daftar file dan direktori secara detail di direktori kerja Anda saat ini. </w:t>
+      </w:r>
+    </w:p>
+    <w:p>
+      <w:pPr>
+        <w:keepNext w:val="0"/>
+        <w:keepLines w:val="0"/>
+        <w:pageBreakBefore w:val="0"/>
+        <w:widowControl/>
+        <w:numPr>
+          <w:ilvl w:val="0"/>
+          <w:numId w:val="1"/>
+        </w:numPr>
+        <w:tabs>
+          <w:tab w:val="clear" w:pos="425"/>
+        </w:tabs>
+        <w:kinsoku/>
+        <w:wordWrap/>
+        <w:overflowPunct/>
+        <w:topLinePunct w:val="0"/>
+        <w:autoSpaceDE/>
+        <w:autoSpaceDN/>
+        <w:bidi w:val="0"/>
+        <w:adjustRightInd w:val="0"/>
+        <w:snapToGrid/>
+        <w:spacing w:line="360" w:lineRule="auto"/>
+        <w:ind w:left="425" w:leftChars="0" w:hanging="425" w:firstLineChars="0"/>
+        <w:jc w:val="both"/>
+        <w:textAlignment w:val="auto"/>
+        <w:rPr>
+          <w:rFonts w:hint="default" w:ascii="Times New Roman" w:hAnsi="Times New Roman" w:cs="Times New Roman"/>
+          <w:sz w:val="24"/>
+          <w:szCs w:val="24"/>
+          <w:lang w:val="en-US"/>
+        </w:rPr>
+      </w:pPr>
+      <w:r>
+        <w:rPr>
+          <w:rFonts w:hint="default" w:ascii="Times New Roman" w:hAnsi="Times New Roman" w:cs="Times New Roman"/>
+          <w:sz w:val="24"/>
+          <w:szCs w:val="24"/>
+          <w:lang w:val="en-US"/>
+        </w:rPr>
+        <w:t>sudo systemctl restart bluetooth; blueman-applet : digunakan untuk merestart layanan Bluetooth dan meluncurkan aplikasi Blueman applet, yang memungkinkan Anda untuk mengelola Bluetooth di Linux dengan mudah menggunakan GUI.</w:t>
+      </w:r>
+    </w:p>
+    <w:p>
+      <w:pPr>
+        <w:keepNext w:val="0"/>
+        <w:keepLines w:val="0"/>
+        <w:pageBreakBefore w:val="0"/>
+        <w:widowControl/>
+        <w:numPr>
+          <w:ilvl w:val="0"/>
+          <w:numId w:val="1"/>
+        </w:numPr>
+        <w:tabs>
+          <w:tab w:val="clear" w:pos="425"/>
+        </w:tabs>
+        <w:kinsoku/>
+        <w:wordWrap/>
+        <w:overflowPunct/>
+        <w:topLinePunct w:val="0"/>
+        <w:autoSpaceDE/>
+        <w:autoSpaceDN/>
+        <w:bidi w:val="0"/>
+        <w:adjustRightInd w:val="0"/>
+        <w:snapToGrid/>
+        <w:spacing w:line="360" w:lineRule="auto"/>
+        <w:ind w:left="425" w:leftChars="0" w:hanging="425" w:firstLineChars="0"/>
+        <w:jc w:val="both"/>
+        <w:textAlignment w:val="auto"/>
+        <w:rPr>
+          <w:rFonts w:hint="default" w:ascii="Times New Roman" w:hAnsi="Times New Roman" w:cs="Times New Roman"/>
+          <w:sz w:val="24"/>
+          <w:szCs w:val="24"/>
+          <w:lang w:val="en-US"/>
+        </w:rPr>
+      </w:pPr>
+      <w:r>
+        <w:rPr>
+          <w:rFonts w:hint="default" w:ascii="Times New Roman" w:hAnsi="Times New Roman" w:cs="Times New Roman"/>
+          <w:sz w:val="24"/>
+          <w:szCs w:val="24"/>
+          <w:lang w:val="en-US"/>
+        </w:rPr>
+        <w:t>Rfkill list : untuk menampilkan status radio frequency (RF) kill switch pada sistem Linux. RF kill switch adalah perangkat keras atau perangkat lunak yang dapat memati</w:t>
+      </w:r>
       <w:bookmarkStart w:id="0" w:name="_GoBack"/>
       <w:bookmarkEnd w:id="0"/>
-    </w:p>
-    <w:p>
-      <w:pPr>
-        <w:keepNext w:val="0"/>
-        <w:keepLines w:val="0"/>
-        <w:pageBreakBefore w:val="0"/>
-        <w:widowControl/>
-        <w:numPr>
-          <w:ilvl w:val="0"/>
-          <w:numId w:val="1"/>
-        </w:numPr>
-        <w:tabs>
-          <w:tab w:val="clear" w:pos="425"/>
-        </w:tabs>
-        <w:kinsoku/>
-        <w:wordWrap/>
-        <w:overflowPunct/>
-        <w:topLinePunct w:val="0"/>
-        <w:autoSpaceDE/>
-        <w:autoSpaceDN/>
-        <w:bidi w:val="0"/>
-        <w:adjustRightInd w:val="0"/>
-        <w:snapToGrid/>
-        <w:spacing w:line="360" w:lineRule="auto"/>
-        <w:ind w:left="425" w:leftChars="0" w:hanging="425" w:firstLineChars="0"/>
-        <w:jc w:val="both"/>
-        <w:textAlignment w:val="auto"/>
-        <w:rPr>
-          <w:rFonts w:hint="default" w:ascii="Times New Roman" w:hAnsi="Times New Roman" w:cs="Times New Roman"/>
-          <w:sz w:val="24"/>
-          <w:szCs w:val="24"/>
-          <w:lang w:val="en-US"/>
-        </w:rPr>
-      </w:pPr>
-      <w:r>
-        <w:rPr>
-          <w:rFonts w:hint="default" w:ascii="Times New Roman" w:hAnsi="Times New Roman" w:cs="Times New Roman"/>
-          <w:sz w:val="24"/>
-          <w:szCs w:val="24"/>
-          <w:lang w:val="en-US"/>
-        </w:rPr>
-        <w:t>sudo systemctl restart bluetooth; blueman-applet : digunakan untuk merestart layanan Bluetooth dan meluncurkan aplikasi Blueman applet, yang memungkinkan Anda untuk mengelola Bluetooth di Linux dengan mudah menggunakan GUI.</w:t>
-      </w:r>
-    </w:p>
-    <w:p>
-      <w:pPr>
-        <w:keepNext w:val="0"/>
-        <w:keepLines w:val="0"/>
-        <w:pageBreakBefore w:val="0"/>
-        <w:widowControl/>
-        <w:numPr>
-          <w:ilvl w:val="0"/>
-          <w:numId w:val="1"/>
-        </w:numPr>
-        <w:tabs>
-          <w:tab w:val="clear" w:pos="425"/>
-        </w:tabs>
-        <w:kinsoku/>
-        <w:wordWrap/>
-        <w:overflowPunct/>
-        <w:topLinePunct w:val="0"/>
-        <w:autoSpaceDE/>
-        <w:autoSpaceDN/>
-        <w:bidi w:val="0"/>
-        <w:adjustRightInd w:val="0"/>
-        <w:snapToGrid/>
-        <w:spacing w:line="360" w:lineRule="auto"/>
-        <w:ind w:left="425" w:leftChars="0" w:hanging="425" w:firstLineChars="0"/>
-        <w:jc w:val="both"/>
-        <w:textAlignment w:val="auto"/>
-        <w:rPr>
-          <w:rFonts w:hint="default" w:ascii="Times New Roman" w:hAnsi="Times New Roman" w:cs="Times New Roman"/>
-          <w:sz w:val="24"/>
-          <w:szCs w:val="24"/>
-          <w:lang w:val="en-US"/>
-        </w:rPr>
-      </w:pPr>
-      <w:r>
-        <w:rPr>
-          <w:rFonts w:hint="default" w:ascii="Times New Roman" w:hAnsi="Times New Roman" w:cs="Times New Roman"/>
-          <w:sz w:val="24"/>
-          <w:szCs w:val="24"/>
-          <w:lang w:val="en-US"/>
-        </w:rPr>
-        <w:t>Rfkill list : untuk menampilkan status radio frequency (RF) kill switch pada sistem Linux. RF kill switch adalah perangkat keras atau perangkat lunak yang dapat mematikan semua atau beberapa perangkat RF di komputer, seperti Wi-Fi, Bluetooth, dan kartu jaringan seluler. Perintah rfkill list akan menampilkan daftar semua perangkat RF kill switch yang tersedia di sistem, beserta statusnya. Status yang mungkin ditampilkan adalah:</w:t>
-      </w:r>
-    </w:p>
-    <w:p>
-      <w:pPr>
-        <w:keepNext w:val="0"/>
-        <w:keepLines w:val="0"/>
-        <w:pageBreakBefore w:val="0"/>
-        <w:widowControl/>
-        <w:numPr>
+      <w:r>
+        <w:rPr>
+          <w:rFonts w:hint="default" w:ascii="Times New Roman" w:hAnsi="Times New Roman" w:cs="Times New Roman"/>
+          <w:sz w:val="24"/>
+          <w:szCs w:val="24"/>
+          <w:lang w:val="en-US"/>
+        </w:rPr>
+        <w:t>kan semua atau beberapa perangkat RF di komputer, seperti Wi-Fi, Bluetooth, dan kartu jaringan seluler. Perintah rfkill list akan menampilkan daftar semua perangkat RF kill switch yang tersedia di sistem, beserta statusnya. Status yang mungkin ditampilkan adalah:</w:t>
+      </w:r>
+    </w:p>
+    <w:p>
+      <w:pPr>
+        <w:keepNext w:val="0"/>
+        <w:keepLines w:val="0"/>
+        <w:pageBreakBefore w:val="0"/>
+        <w:widowControl/>
+        <w:numPr>
+          <w:ilvl w:val="0"/>
           <w:numId w:val="0"/>
         </w:numPr>
         <w:kinsoku/>
@@ -4694,6 +4747,7 @@
         <w:pageBreakBefore w:val="0"/>
         <w:widowControl/>
         <w:numPr>
+          <w:ilvl w:val="0"/>
           <w:numId w:val="0"/>
         </w:numPr>
         <w:kinsoku/>
@@ -4733,6 +4787,7 @@
         <w:pageBreakBefore w:val="0"/>
         <w:widowControl/>
         <w:numPr>
+          <w:ilvl w:val="0"/>
           <w:numId w:val="0"/>
         </w:numPr>
         <w:kinsoku/>
@@ -4772,6 +4827,7 @@
         <w:pageBreakBefore w:val="0"/>
         <w:widowControl/>
         <w:numPr>
+          <w:ilvl w:val="0"/>
           <w:numId w:val="0"/>
         </w:numPr>
         <w:kinsoku/>
@@ -4811,6 +4867,7 @@
         <w:pageBreakBefore w:val="0"/>
         <w:widowControl/>
         <w:numPr>
+          <w:ilvl w:val="0"/>
           <w:numId w:val="0"/>
         </w:numPr>
         <w:kinsoku/>
@@ -4841,6 +4898,7 @@
         <w:pageBreakBefore w:val="0"/>
         <w:widowControl/>
         <w:numPr>
+          <w:ilvl w:val="0"/>
           <w:numId w:val="0"/>
         </w:numPr>
         <w:kinsoku/>
@@ -4880,6 +4938,38 @@
         <w:pageBreakBefore w:val="0"/>
         <w:widowControl/>
         <w:numPr>
+          <w:ilvl w:val="0"/>
+          <w:numId w:val="0"/>
+        </w:numPr>
+        <w:kinsoku/>
+        <w:wordWrap/>
+        <w:overflowPunct/>
+        <w:topLinePunct w:val="0"/>
+        <w:autoSpaceDE/>
+        <w:autoSpaceDN/>
+        <w:bidi w:val="0"/>
+        <w:adjustRightInd w:val="0"/>
+        <w:snapToGrid/>
+        <w:spacing w:line="360" w:lineRule="auto"/>
+        <w:ind w:leftChars="0"/>
+        <w:jc w:val="both"/>
+        <w:textAlignment w:val="auto"/>
+        <w:rPr>
+          <w:rFonts w:hint="default" w:ascii="Times New Roman" w:hAnsi="Times New Roman" w:cs="Times New Roman"/>
+          <w:sz w:val="24"/>
+          <w:szCs w:val="24"/>
+          <w:lang w:val="en-US"/>
+        </w:rPr>
+      </w:pPr>
+    </w:p>
+    <w:p>
+      <w:pPr>
+        <w:keepNext w:val="0"/>
+        <w:keepLines w:val="0"/>
+        <w:pageBreakBefore w:val="0"/>
+        <w:widowControl/>
+        <w:numPr>
+          <w:ilvl w:val="0"/>
           <w:numId w:val="0"/>
         </w:numPr>
         <w:kinsoku/>
@@ -5084,7 +5174,7 @@
     <w:lsdException w:unhideWhenUsed="0" w:uiPriority="0" w:semiHidden="0" w:name="Body Text Indent 2"/>
     <w:lsdException w:unhideWhenUsed="0" w:uiPriority="0" w:semiHidden="0" w:name="Body Text Indent 3"/>
     <w:lsdException w:unhideWhenUsed="0" w:uiPriority="0" w:semiHidden="0" w:name="Block Text"/>
-    <w:lsdException w:unhideWhenUsed="0" w:uiPriority="0" w:semiHidden="0" w:name="Hyperlink"/>
+    <w:lsdException w:qFormat="1" w:unhideWhenUsed="0" w:uiPriority="0" w:semiHidden="0" w:name="Hyperlink"/>
     <w:lsdException w:unhideWhenUsed="0" w:uiPriority="0" w:semiHidden="0" w:name="FollowedHyperlink"/>
     <w:lsdException w:qFormat="1" w:unhideWhenUsed="0" w:uiPriority="0" w:semiHidden="0" w:name="Strong"/>
     <w:lsdException w:qFormat="1" w:unhideWhenUsed="0" w:uiPriority="0" w:semiHidden="0" w:name="Emphasis"/>
@@ -5280,6 +5370,7 @@
   <w:style w:type="character" w:styleId="4">
     <w:name w:val="Hyperlink"/>
     <w:basedOn w:val="2"/>
+    <w:qFormat/>
     <w:uiPriority w:val="0"/>
     <w:rPr>
       <w:color w:val="0000FF"/>

</xml_diff>

<commit_message>
modified file Linux/Perintah Linux.docx
</commit_message>
<xml_diff>
--- a/Linux/PERINTAH LINUX.docx
+++ b/Linux/PERINTAH LINUX.docx
@@ -1162,85 +1162,178 @@
           <w:rFonts w:hint="default" w:ascii="Times New Roman" w:hAnsi="Times New Roman" w:cs="Times New Roman"/>
           <w:sz w:val="24"/>
           <w:szCs w:val="24"/>
-        </w:rPr>
-        <w:t>sudo apt remove -r (nama aplikasi) : menghapus aplikasi dengan secara keseluruhan</w:t>
-      </w:r>
-    </w:p>
-    <w:p>
-      <w:pPr>
-        <w:keepNext w:val="0"/>
-        <w:keepLines w:val="0"/>
-        <w:pageBreakBefore w:val="0"/>
-        <w:widowControl/>
-        <w:numPr>
-          <w:ilvl w:val="0"/>
-          <w:numId w:val="1"/>
-        </w:numPr>
-        <w:kinsoku/>
-        <w:wordWrap/>
-        <w:overflowPunct/>
-        <w:topLinePunct w:val="0"/>
-        <w:autoSpaceDE/>
-        <w:autoSpaceDN/>
-        <w:bidi w:val="0"/>
-        <w:adjustRightInd w:val="0"/>
-        <w:snapToGrid/>
-        <w:spacing w:line="360" w:lineRule="auto"/>
-        <w:ind w:left="425" w:leftChars="0" w:hanging="425" w:firstLineChars="0"/>
-        <w:jc w:val="both"/>
-        <w:textAlignment w:val="auto"/>
-        <w:rPr>
-          <w:rFonts w:hint="default" w:ascii="Times New Roman" w:hAnsi="Times New Roman" w:cs="Times New Roman"/>
-          <w:sz w:val="24"/>
-          <w:szCs w:val="24"/>
-        </w:rPr>
-      </w:pPr>
-      <w:r>
-        <w:rPr>
-          <w:rFonts w:hint="default" w:ascii="Times New Roman" w:hAnsi="Times New Roman" w:cs="Times New Roman"/>
-          <w:sz w:val="24"/>
-          <w:szCs w:val="24"/>
-        </w:rPr>
-        <w:t>apt remove (nama aplikasi) : menghapus aplikasi</w:t>
-      </w:r>
-    </w:p>
-    <w:p>
-      <w:pPr>
-        <w:keepNext w:val="0"/>
-        <w:keepLines w:val="0"/>
-        <w:pageBreakBefore w:val="0"/>
-        <w:widowControl/>
-        <w:numPr>
-          <w:ilvl w:val="0"/>
-          <w:numId w:val="1"/>
-        </w:numPr>
-        <w:kinsoku/>
-        <w:wordWrap/>
-        <w:overflowPunct/>
-        <w:topLinePunct w:val="0"/>
-        <w:autoSpaceDE/>
-        <w:autoSpaceDN/>
-        <w:bidi w:val="0"/>
-        <w:adjustRightInd w:val="0"/>
-        <w:snapToGrid/>
-        <w:spacing w:line="360" w:lineRule="auto"/>
-        <w:ind w:left="425" w:leftChars="0" w:hanging="425" w:firstLineChars="0"/>
-        <w:jc w:val="both"/>
-        <w:textAlignment w:val="auto"/>
-        <w:rPr>
-          <w:rFonts w:hint="default" w:ascii="Times New Roman" w:hAnsi="Times New Roman" w:cs="Times New Roman"/>
-          <w:sz w:val="24"/>
-          <w:szCs w:val="24"/>
-        </w:rPr>
-      </w:pPr>
-      <w:r>
-        <w:rPr>
-          <w:rFonts w:hint="default" w:ascii="Times New Roman" w:hAnsi="Times New Roman" w:cs="Times New Roman"/>
-          <w:sz w:val="24"/>
-          <w:szCs w:val="24"/>
-          <w:lang w:val="en-US"/>
-        </w:rPr>
-        <w:t>apt autoremove (nama paket) : untuk menghapus paket secara keseluruhan.</w:t>
+          <w:lang w:val="en-US"/>
+        </w:rPr>
+        <w:t>Sudo apt remove --purge (nama paket) : menghapus paket secara keseluruhan beserta file konfigurasinya.</w:t>
+      </w:r>
+    </w:p>
+    <w:p>
+      <w:pPr>
+        <w:keepNext w:val="0"/>
+        <w:keepLines w:val="0"/>
+        <w:pageBreakBefore w:val="0"/>
+        <w:widowControl/>
+        <w:numPr>
+          <w:ilvl w:val="0"/>
+          <w:numId w:val="1"/>
+        </w:numPr>
+        <w:kinsoku/>
+        <w:wordWrap/>
+        <w:overflowPunct/>
+        <w:topLinePunct w:val="0"/>
+        <w:autoSpaceDE/>
+        <w:autoSpaceDN/>
+        <w:bidi w:val="0"/>
+        <w:adjustRightInd w:val="0"/>
+        <w:snapToGrid/>
+        <w:spacing w:line="360" w:lineRule="auto"/>
+        <w:ind w:left="425" w:leftChars="0" w:hanging="425" w:firstLineChars="0"/>
+        <w:jc w:val="both"/>
+        <w:textAlignment w:val="auto"/>
+        <w:rPr>
+          <w:rFonts w:hint="default" w:ascii="Times New Roman" w:hAnsi="Times New Roman" w:cs="Times New Roman"/>
+          <w:sz w:val="24"/>
+          <w:szCs w:val="24"/>
+        </w:rPr>
+      </w:pPr>
+      <w:r>
+        <w:rPr>
+          <w:rFonts w:hint="default" w:ascii="Times New Roman" w:hAnsi="Times New Roman" w:cs="Times New Roman"/>
+          <w:sz w:val="24"/>
+          <w:szCs w:val="24"/>
+        </w:rPr>
+        <w:t xml:space="preserve">sudo apt remove -r (nama </w:t>
+      </w:r>
+      <w:r>
+        <w:rPr>
+          <w:rFonts w:hint="default" w:ascii="Times New Roman" w:hAnsi="Times New Roman" w:cs="Times New Roman"/>
+          <w:sz w:val="24"/>
+          <w:szCs w:val="24"/>
+          <w:lang w:val="en-US"/>
+        </w:rPr>
+        <w:t>paket</w:t>
+      </w:r>
+      <w:r>
+        <w:rPr>
+          <w:rFonts w:hint="default" w:ascii="Times New Roman" w:hAnsi="Times New Roman" w:cs="Times New Roman"/>
+          <w:sz w:val="24"/>
+          <w:szCs w:val="24"/>
+        </w:rPr>
+        <w:t>) : menghapus aplikasi dengan secara keseluruhan</w:t>
+      </w:r>
+      <w:r>
+        <w:rPr>
+          <w:rFonts w:hint="default" w:ascii="Times New Roman" w:hAnsi="Times New Roman" w:cs="Times New Roman"/>
+          <w:sz w:val="24"/>
+          <w:szCs w:val="24"/>
+          <w:lang w:val="en-US"/>
+        </w:rPr>
+        <w:t>.</w:t>
+      </w:r>
+    </w:p>
+    <w:p>
+      <w:pPr>
+        <w:keepNext w:val="0"/>
+        <w:keepLines w:val="0"/>
+        <w:pageBreakBefore w:val="0"/>
+        <w:widowControl/>
+        <w:numPr>
+          <w:ilvl w:val="0"/>
+          <w:numId w:val="1"/>
+        </w:numPr>
+        <w:kinsoku/>
+        <w:wordWrap/>
+        <w:overflowPunct/>
+        <w:topLinePunct w:val="0"/>
+        <w:autoSpaceDE/>
+        <w:autoSpaceDN/>
+        <w:bidi w:val="0"/>
+        <w:adjustRightInd w:val="0"/>
+        <w:snapToGrid/>
+        <w:spacing w:line="360" w:lineRule="auto"/>
+        <w:ind w:left="425" w:leftChars="0" w:hanging="425" w:firstLineChars="0"/>
+        <w:jc w:val="both"/>
+        <w:textAlignment w:val="auto"/>
+        <w:rPr>
+          <w:rFonts w:hint="default" w:ascii="Times New Roman" w:hAnsi="Times New Roman" w:cs="Times New Roman"/>
+          <w:sz w:val="24"/>
+          <w:szCs w:val="24"/>
+        </w:rPr>
+      </w:pPr>
+      <w:r>
+        <w:rPr>
+          <w:rFonts w:hint="default" w:ascii="Times New Roman" w:hAnsi="Times New Roman" w:cs="Times New Roman"/>
+          <w:sz w:val="24"/>
+          <w:szCs w:val="24"/>
+        </w:rPr>
+        <w:t xml:space="preserve">apt remove (nama </w:t>
+      </w:r>
+      <w:r>
+        <w:rPr>
+          <w:rFonts w:hint="default" w:ascii="Times New Roman" w:hAnsi="Times New Roman" w:cs="Times New Roman"/>
+          <w:sz w:val="24"/>
+          <w:szCs w:val="24"/>
+          <w:lang w:val="en-US"/>
+        </w:rPr>
+        <w:t>paket</w:t>
+      </w:r>
+      <w:r>
+        <w:rPr>
+          <w:rFonts w:hint="default" w:ascii="Times New Roman" w:hAnsi="Times New Roman" w:cs="Times New Roman"/>
+          <w:sz w:val="24"/>
+          <w:szCs w:val="24"/>
+        </w:rPr>
+        <w:t>) : menghapus aplikasi</w:t>
+      </w:r>
+    </w:p>
+    <w:p>
+      <w:pPr>
+        <w:keepNext w:val="0"/>
+        <w:keepLines w:val="0"/>
+        <w:pageBreakBefore w:val="0"/>
+        <w:widowControl/>
+        <w:numPr>
+          <w:ilvl w:val="0"/>
+          <w:numId w:val="1"/>
+        </w:numPr>
+        <w:kinsoku/>
+        <w:wordWrap/>
+        <w:overflowPunct/>
+        <w:topLinePunct w:val="0"/>
+        <w:autoSpaceDE/>
+        <w:autoSpaceDN/>
+        <w:bidi w:val="0"/>
+        <w:adjustRightInd w:val="0"/>
+        <w:snapToGrid/>
+        <w:spacing w:line="360" w:lineRule="auto"/>
+        <w:ind w:left="425" w:leftChars="0" w:hanging="425" w:firstLineChars="0"/>
+        <w:jc w:val="both"/>
+        <w:textAlignment w:val="auto"/>
+        <w:rPr>
+          <w:rFonts w:hint="default" w:ascii="Times New Roman" w:hAnsi="Times New Roman" w:cs="Times New Roman"/>
+          <w:sz w:val="24"/>
+          <w:szCs w:val="24"/>
+        </w:rPr>
+      </w:pPr>
+      <w:r>
+        <w:rPr>
+          <w:rFonts w:hint="default" w:ascii="Times New Roman" w:hAnsi="Times New Roman" w:cs="Times New Roman"/>
+          <w:sz w:val="24"/>
+          <w:szCs w:val="24"/>
+          <w:lang w:val="en-US"/>
+        </w:rPr>
+        <w:t xml:space="preserve">apt autoremove (nama paket) : menghapus paket secara keseluruhan beserta </w:t>
+      </w:r>
+      <w:bookmarkStart w:id="0" w:name="_GoBack"/>
+      <w:bookmarkEnd w:id="0"/>
+      <w:r>
+        <w:rPr>
+          <w:rFonts w:hint="default" w:ascii="Times New Roman" w:hAnsi="Times New Roman" w:cs="Times New Roman"/>
+          <w:sz w:val="24"/>
+          <w:szCs w:val="24"/>
+          <w:lang w:val="en-US"/>
+        </w:rPr>
+        <w:t>file dependencinya.</w:t>
       </w:r>
     </w:p>
     <w:p>
@@ -4514,6 +4607,47 @@
           <w:rFonts w:hint="default" w:ascii="Times New Roman" w:hAnsi="Times New Roman" w:cs="Times New Roman"/>
           <w:sz w:val="24"/>
           <w:szCs w:val="24"/>
+        </w:rPr>
+      </w:pPr>
+      <w:r>
+        <w:rPr>
+          <w:rFonts w:hint="default" w:ascii="Times New Roman" w:hAnsi="Times New Roman" w:cs="Times New Roman"/>
+          <w:sz w:val="24"/>
+          <w:szCs w:val="24"/>
+        </w:rPr>
+        <w:t>hostname -I : untuk menampilkan alamat IP dari host yang sedang dijalankan.</w:t>
+      </w:r>
+    </w:p>
+    <w:p>
+      <w:pPr>
+        <w:keepNext w:val="0"/>
+        <w:keepLines w:val="0"/>
+        <w:pageBreakBefore w:val="0"/>
+        <w:widowControl/>
+        <w:numPr>
+          <w:ilvl w:val="0"/>
+          <w:numId w:val="1"/>
+        </w:numPr>
+        <w:tabs>
+          <w:tab w:val="clear" w:pos="425"/>
+        </w:tabs>
+        <w:kinsoku/>
+        <w:wordWrap/>
+        <w:overflowPunct/>
+        <w:topLinePunct w:val="0"/>
+        <w:autoSpaceDE/>
+        <w:autoSpaceDN/>
+        <w:bidi w:val="0"/>
+        <w:adjustRightInd w:val="0"/>
+        <w:snapToGrid/>
+        <w:spacing w:line="360" w:lineRule="auto"/>
+        <w:ind w:left="425" w:leftChars="0" w:hanging="425" w:firstLineChars="0"/>
+        <w:jc w:val="both"/>
+        <w:textAlignment w:val="auto"/>
+        <w:rPr>
+          <w:rFonts w:hint="default" w:ascii="Times New Roman" w:hAnsi="Times New Roman" w:cs="Times New Roman"/>
+          <w:sz w:val="24"/>
+          <w:szCs w:val="24"/>
           <w:lang w:val="en-US"/>
         </w:rPr>
       </w:pPr>
@@ -4652,6 +4786,92 @@
           <w:szCs w:val="24"/>
           <w:lang w:val="en-US"/>
         </w:rPr>
+        <w:t>bluetoothctl info A4:04:85:1D:1A:5B (Mac addres bluetooth contoh) : untuk mendapatkan informasi yang terperinci tentang perangkat bluetooth yang terhubung</w:t>
+      </w:r>
+    </w:p>
+    <w:p>
+      <w:pPr>
+        <w:keepNext w:val="0"/>
+        <w:keepLines w:val="0"/>
+        <w:pageBreakBefore w:val="0"/>
+        <w:widowControl/>
+        <w:numPr>
+          <w:ilvl w:val="0"/>
+          <w:numId w:val="1"/>
+        </w:numPr>
+        <w:tabs>
+          <w:tab w:val="clear" w:pos="425"/>
+        </w:tabs>
+        <w:kinsoku/>
+        <w:wordWrap/>
+        <w:overflowPunct/>
+        <w:topLinePunct w:val="0"/>
+        <w:autoSpaceDE/>
+        <w:autoSpaceDN/>
+        <w:bidi w:val="0"/>
+        <w:adjustRightInd w:val="0"/>
+        <w:snapToGrid/>
+        <w:spacing w:line="360" w:lineRule="auto"/>
+        <w:ind w:left="425" w:leftChars="0" w:hanging="425" w:firstLineChars="0"/>
+        <w:jc w:val="both"/>
+        <w:textAlignment w:val="auto"/>
+        <w:rPr>
+          <w:rFonts w:hint="default" w:ascii="Times New Roman" w:hAnsi="Times New Roman" w:cs="Times New Roman"/>
+          <w:sz w:val="24"/>
+          <w:szCs w:val="24"/>
+          <w:lang w:val="en-US"/>
+        </w:rPr>
+      </w:pPr>
+      <w:r>
+        <w:rPr>
+          <w:rFonts w:hint="default" w:ascii="Times New Roman" w:hAnsi="Times New Roman" w:cs="Times New Roman"/>
+          <w:sz w:val="24"/>
+          <w:szCs w:val="24"/>
+          <w:lang w:val="en-US"/>
+        </w:rPr>
+        <w:t>bluetoothctl trust A4:04:85:1D:1A:5B (Mac addres bluetooth contoh) : untuk mengeset perangkat Bluetooth  sebagai "trusted", yang berarti perangkat tersebut dianggap aman dan dapat dihubungkan secara otomatis oleh sistem tanpa memerlukan persetujuan manual setiap kali.</w:t>
+      </w:r>
+    </w:p>
+    <w:p>
+      <w:pPr>
+        <w:keepNext w:val="0"/>
+        <w:keepLines w:val="0"/>
+        <w:pageBreakBefore w:val="0"/>
+        <w:widowControl/>
+        <w:numPr>
+          <w:ilvl w:val="0"/>
+          <w:numId w:val="1"/>
+        </w:numPr>
+        <w:tabs>
+          <w:tab w:val="clear" w:pos="425"/>
+        </w:tabs>
+        <w:kinsoku/>
+        <w:wordWrap/>
+        <w:overflowPunct/>
+        <w:topLinePunct w:val="0"/>
+        <w:autoSpaceDE/>
+        <w:autoSpaceDN/>
+        <w:bidi w:val="0"/>
+        <w:adjustRightInd w:val="0"/>
+        <w:snapToGrid/>
+        <w:spacing w:line="360" w:lineRule="auto"/>
+        <w:ind w:left="425" w:leftChars="0" w:hanging="425" w:firstLineChars="0"/>
+        <w:jc w:val="both"/>
+        <w:textAlignment w:val="auto"/>
+        <w:rPr>
+          <w:rFonts w:hint="default" w:ascii="Times New Roman" w:hAnsi="Times New Roman" w:cs="Times New Roman"/>
+          <w:sz w:val="24"/>
+          <w:szCs w:val="24"/>
+          <w:lang w:val="en-US"/>
+        </w:rPr>
+      </w:pPr>
+      <w:r>
+        <w:rPr>
+          <w:rFonts w:hint="default" w:ascii="Times New Roman" w:hAnsi="Times New Roman" w:cs="Times New Roman"/>
+          <w:sz w:val="24"/>
+          <w:szCs w:val="24"/>
+          <w:lang w:val="en-US"/>
+        </w:rPr>
         <w:t>sudo systemctl restart bluetooth; blueman-applet : digunakan untuk merestart layanan Bluetooth dan meluncurkan aplikasi Blueman applet, yang memungkinkan Anda untuk mengelola Bluetooth di Linux dengan mudah menggunakan GUI.</w:t>
       </w:r>
     </w:p>
@@ -4695,18 +4915,7 @@
           <w:szCs w:val="24"/>
           <w:lang w:val="en-US"/>
         </w:rPr>
-        <w:t>Rfkill list : untuk menampilkan status radio frequency (RF) kill switch pada sistem Linux. RF kill switch adalah perangkat keras atau perangkat lunak yang dapat memati</w:t>
-      </w:r>
-      <w:bookmarkStart w:id="0" w:name="_GoBack"/>
-      <w:bookmarkEnd w:id="0"/>
-      <w:r>
-        <w:rPr>
-          <w:rFonts w:hint="default" w:ascii="Times New Roman" w:hAnsi="Times New Roman" w:cs="Times New Roman"/>
-          <w:sz w:val="24"/>
-          <w:szCs w:val="24"/>
-          <w:lang w:val="en-US"/>
-        </w:rPr>
-        <w:t>kan semua atau beberapa perangkat RF di komputer, seperti Wi-Fi, Bluetooth, dan kartu jaringan seluler. Perintah rfkill list akan menampilkan daftar semua perangkat RF kill switch yang tersedia di sistem, beserta statusnya. Status yang mungkin ditampilkan adalah:</w:t>
+        <w:t>Rfkill list : untuk menampilkan status radio frequency (RF) kill switch pada sistem Linux. RF kill switch adalah perangkat keras atau perangkat lunak yang dapat mematikan semua atau beberapa perangkat RF di komputer, seperti Wi-Fi, Bluetooth, dan kartu jaringan seluler. Perintah rfkill list akan menampilkan daftar semua perangkat RF kill switch yang tersedia di sistem, beserta statusnya. Status yang mungkin ditampilkan adalah:</w:t>
       </w:r>
     </w:p>
     <w:p>
@@ -5083,7 +5292,7 @@
   <w:docDefaults>
     <w:rPrDefault>
       <w:rPr>
-        <w:rFonts w:asciiTheme="minorHAnsi" w:hAnsiTheme="minorHAnsi" w:eastAsiaTheme="minorEastAsia" w:cstheme="minorBidi"/>
+        <w:rFonts w:ascii="Times New Roman" w:hAnsi="Times New Roman" w:eastAsia="SimSun" w:cs="Times New Roman"/>
       </w:rPr>
     </w:rPrDefault>
     <w:pPrDefault/>

</xml_diff>